<commit_message>
added directories to overview pic
</commit_message>
<xml_diff>
--- a/doc/Installation Guide.docx
+++ b/doc/Installation Guide.docx
@@ -26,17 +26,16 @@
     </w:p>
     <w:p/>
     <w:p>
-      <w:bookmarkStart w:id="0" w:name="_GoBack"/>
       <w:r>
         <w:rPr>
           <w:noProof/>
           <w:lang w:val="de-DE"/>
         </w:rPr>
         <w:drawing>
-          <wp:inline distT="0" distB="0" distL="0" distR="0" wp14:anchorId="5D6A2C2B" wp14:editId="4C7A2B66">
-            <wp:extent cx="4834021" cy="3018426"/>
-            <wp:effectExtent l="0" t="0" r="0" b="4445"/>
-            <wp:docPr id="2" name="Bild 2"/>
+          <wp:inline distT="0" distB="0" distL="0" distR="0" wp14:anchorId="20FB1CE4" wp14:editId="008F8878">
+            <wp:extent cx="6368918" cy="6082030"/>
+            <wp:effectExtent l="0" t="0" r="0" b="0"/>
+            <wp:docPr id="1" name="Bild 1"/>
             <wp:cNvGraphicFramePr>
               <a:graphicFrameLocks xmlns:a="http://schemas.openxmlformats.org/drawingml/2006/main" noChangeAspect="1"/>
             </wp:cNvGraphicFramePr>
@@ -44,7 +43,7 @@
               <a:graphicData uri="http://schemas.openxmlformats.org/drawingml/2006/picture">
                 <pic:pic xmlns:pic="http://schemas.openxmlformats.org/drawingml/2006/picture">
                   <pic:nvPicPr>
-                    <pic:cNvPr id="0" name="Picture 2"/>
+                    <pic:cNvPr id="0" name="Picture 1"/>
                     <pic:cNvPicPr>
                       <a:picLocks noChangeAspect="1" noChangeArrowheads="1"/>
                     </pic:cNvPicPr>
@@ -65,7 +64,7 @@
                   <pic:spPr bwMode="auto">
                     <a:xfrm>
                       <a:off x="0" y="0"/>
-                      <a:ext cx="4834210" cy="3018544"/>
+                      <a:ext cx="6369731" cy="6082807"/>
                     </a:xfrm>
                     <a:prstGeom prst="rect">
                       <a:avLst/>
@@ -81,12 +80,18 @@
           </wp:inline>
         </w:drawing>
       </w:r>
+    </w:p>
+    <w:p>
+      <w:pPr>
+        <w:pStyle w:val="berschrift1"/>
+      </w:pPr>
+    </w:p>
+    <w:p>
+      <w:pPr>
+        <w:pStyle w:val="berschrift1"/>
+      </w:pPr>
+      <w:bookmarkStart w:id="0" w:name="_GoBack"/>
       <w:bookmarkEnd w:id="0"/>
-    </w:p>
-    <w:p>
-      <w:pPr>
-        <w:pStyle w:val="berschrift1"/>
-      </w:pPr>
       <w:r>
         <w:t>Prepare Windows installation</w:t>
       </w:r>
@@ -316,13 +321,8 @@
       </w:r>
       <w:proofErr w:type="spellEnd"/>
       <w:r>
-        <w:t xml:space="preserve">) and without </w:t>
-      </w:r>
-      <w:proofErr w:type="gramStart"/>
-      <w:r>
-        <w:t>password</w:t>
-      </w:r>
-      <w:proofErr w:type="gramEnd"/>
+        <w:t>) and without password</w:t>
+      </w:r>
     </w:p>
     <w:p>
       <w:pPr>
@@ -345,7 +345,6 @@
         </w:numPr>
       </w:pPr>
       <w:r>
-        <w:lastRenderedPageBreak/>
         <w:t xml:space="preserve">Change name of the computer to name of the clinic (e.g. </w:t>
       </w:r>
       <w:proofErr w:type="spellStart"/>

</xml_diff>